<commit_message>
feature 2 explained and feature 1: seq diagram and usecase diagram
</commit_message>
<xml_diff>
--- a/A22 Ex01 AssafGorovici 313547358 OriBlanka 208994764/A22 Ex01 Assaf 313547358 Ori 208994764.docx
+++ b/A22 Ex01 AssafGorovici 313547358 OriBlanka 208994764/A22 Ex01 Assaf 313547358 Ori 208994764.docx
@@ -42,7 +42,19 @@
       </w:r>
       <w:proofErr w:type="spellEnd"/>
       <w:r>
-        <w:t xml:space="preserve">. Under the Login Button there are 3 tabs, the second tab called My Events is where this feature is located. After clicking the “My Events” tab, the user will notice a </w:t>
+        <w:t xml:space="preserve">. Under the Login Button there are 3 tabs, the second tab called </w:t>
+      </w:r>
+      <w:r>
+        <w:t>“</w:t>
+      </w:r>
+      <w:r>
+        <w:t>My Events</w:t>
+      </w:r>
+      <w:r>
+        <w:t>”</w:t>
+      </w:r>
+      <w:r>
+        <w:t xml:space="preserve"> is where this feature is located. After clicking the “My Events” tab, the user will notice a </w:t>
       </w:r>
       <w:proofErr w:type="spellStart"/>
       <w:r>
@@ -140,15 +152,7 @@
       </w:r>
       <w:proofErr w:type="spellEnd"/>
       <w:r>
-        <w:t xml:space="preserve"> and then click “Fetch Events” to display the </w:t>
-      </w:r>
-      <w:proofErr w:type="gramStart"/>
-      <w:r>
-        <w:t>filtered  results</w:t>
-      </w:r>
-      <w:proofErr w:type="gramEnd"/>
-      <w:r>
-        <w:t xml:space="preserve">. One option is to display </w:t>
+        <w:t xml:space="preserve"> and then click “Fetch Events” to display the filtered  results. One option is to display </w:t>
       </w:r>
       <w:r>
         <w:t xml:space="preserve">all events, second option is to display only online events (for example webinars), and the third option is to display not online events (at physical location). Each option will be displayed in the </w:t>
@@ -184,9 +188,9 @@
           <w:sz w:val="19"/>
           <w:szCs w:val="19"/>
         </w:rPr>
-        <w:t>buttonFetchEvents_</w:t>
-      </w:r>
-      <w:proofErr w:type="gramStart"/>
+        <w:t>buttonFetchEvents_Click</w:t>
+      </w:r>
+      <w:proofErr w:type="spellEnd"/>
       <w:r>
         <w:rPr>
           <w:rFonts w:ascii="Consolas" w:hAnsi="Consolas" w:cs="Consolas"/>
@@ -194,27 +198,7 @@
           <w:sz w:val="19"/>
           <w:szCs w:val="19"/>
         </w:rPr>
-        <w:t>Click</w:t>
-      </w:r>
-      <w:proofErr w:type="spellEnd"/>
-      <w:r>
-        <w:rPr>
-          <w:rFonts w:ascii="Consolas" w:hAnsi="Consolas" w:cs="Consolas"/>
-          <w:color w:val="000000"/>
-          <w:sz w:val="19"/>
-          <w:szCs w:val="19"/>
-        </w:rPr>
-        <w:t>(</w:t>
-      </w:r>
-      <w:proofErr w:type="gramEnd"/>
-      <w:r>
-        <w:rPr>
-          <w:rFonts w:ascii="Consolas" w:hAnsi="Consolas" w:cs="Consolas"/>
-          <w:color w:val="000000"/>
-          <w:sz w:val="19"/>
-          <w:szCs w:val="19"/>
-        </w:rPr>
-        <w:t>)</w:t>
+        <w:t>()</w:t>
       </w:r>
     </w:p>
     <w:p>
@@ -235,7 +219,6 @@
         <w:t xml:space="preserve">: </w:t>
       </w:r>
       <w:proofErr w:type="spellStart"/>
-      <w:proofErr w:type="gramStart"/>
       <w:r>
         <w:rPr>
           <w:rFonts w:ascii="Consolas" w:hAnsi="Consolas" w:cs="Consolas"/>
@@ -253,17 +236,7 @@
           <w:sz w:val="19"/>
           <w:szCs w:val="19"/>
         </w:rPr>
-        <w:t>(</w:t>
-      </w:r>
-      <w:proofErr w:type="gramEnd"/>
-      <w:r>
-        <w:rPr>
-          <w:rFonts w:ascii="Consolas" w:hAnsi="Consolas" w:cs="Consolas"/>
-          <w:color w:val="000000"/>
-          <w:sz w:val="19"/>
-          <w:szCs w:val="19"/>
-        </w:rPr>
-        <w:t>)</w:t>
+        <w:t>()</w:t>
       </w:r>
     </w:p>
     <w:p>
@@ -277,6 +250,63 @@
       </w:pPr>
     </w:p>
     <w:p>
+      <w:r>
+        <w:t>Feature 2: Mutual Liked Pages</w:t>
+      </w:r>
+    </w:p>
+    <w:p>
+      <w:r>
+        <w:t xml:space="preserve">Our Second Feature is also first accessed on the </w:t>
+      </w:r>
+      <w:proofErr w:type="spellStart"/>
+      <w:r>
+        <w:t>FormMain</w:t>
+      </w:r>
+      <w:proofErr w:type="spellEnd"/>
+      <w:r>
+        <w:t xml:space="preserve">. Under the Login Button there are 3 tabs, the third tab called “Mutual Liked Pages” is where this feature is located. After clicking the </w:t>
+      </w:r>
+      <w:r>
+        <w:t>“Mutual Liked Pages”</w:t>
+      </w:r>
+      <w:r>
+        <w:t xml:space="preserve"> tab, the user will notice a button and an empty </w:t>
+      </w:r>
+      <w:proofErr w:type="spellStart"/>
+      <w:r>
+        <w:t>listBox</w:t>
+      </w:r>
+      <w:proofErr w:type="spellEnd"/>
+      <w:r>
+        <w:t xml:space="preserve">. </w:t>
+      </w:r>
+      <w:r>
+        <w:t>With this feature the User will be able to retrieve</w:t>
+      </w:r>
+      <w:r>
+        <w:t xml:space="preserve"> a list of all of their friends that have liked the same pages as them. All they need to do is click on the button called “</w:t>
+      </w:r>
+      <w:r>
+        <w:t>Click here to see your friends that like similar pages</w:t>
+      </w:r>
+      <w:r>
+        <w:t xml:space="preserve">” and the list of the friends will be displayed in the </w:t>
+      </w:r>
+      <w:proofErr w:type="spellStart"/>
+      <w:r>
+        <w:t>listBox</w:t>
+      </w:r>
+      <w:proofErr w:type="spellEnd"/>
+      <w:r>
+        <w:t>.</w:t>
+      </w:r>
+    </w:p>
+    <w:p>
+      <w:r>
+        <w:t>Feature location in code:</w:t>
+      </w:r>
+    </w:p>
+    <w:p>
       <w:pPr>
         <w:rPr>
           <w:rFonts w:ascii="Consolas" w:hAnsi="Consolas" w:cs="Consolas"/>
@@ -285,6 +315,17 @@
           <w:szCs w:val="19"/>
         </w:rPr>
       </w:pPr>
+      <w:proofErr w:type="spellStart"/>
+      <w:r>
+        <w:t>FormMain</w:t>
+      </w:r>
+      <w:proofErr w:type="spellEnd"/>
+      <w:r>
+        <w:t xml:space="preserve">: </w:t>
+      </w:r>
+    </w:p>
+    <w:p>
+      <w:proofErr w:type="spellStart"/>
       <w:r>
         <w:rPr>
           <w:rFonts w:ascii="Consolas" w:hAnsi="Consolas" w:cs="Consolas"/>
@@ -292,7 +333,165 @@
           <w:sz w:val="19"/>
           <w:szCs w:val="19"/>
         </w:rPr>
-        <w:t>Feature 2: Mutual Liked Pages</w:t>
+        <w:t>AppLogic</w:t>
+      </w:r>
+      <w:proofErr w:type="spellEnd"/>
+      <w:r>
+        <w:rPr>
+          <w:rFonts w:ascii="Consolas" w:hAnsi="Consolas" w:cs="Consolas"/>
+          <w:color w:val="000000"/>
+          <w:sz w:val="19"/>
+          <w:szCs w:val="19"/>
+        </w:rPr>
+        <w:t xml:space="preserve">: </w:t>
+      </w:r>
+    </w:p>
+    <w:p/>
+    <w:p/>
+    <w:p/>
+    <w:p/>
+    <w:p/>
+    <w:p/>
+    <w:p/>
+    <w:p/>
+    <w:p/>
+    <w:p/>
+    <w:p/>
+    <w:p/>
+    <w:p/>
+    <w:p/>
+    <w:p>
+      <w:r>
+        <w:t>Use Case Diagram:</w:t>
+      </w:r>
+    </w:p>
+    <w:p>
+      <w:r>
+        <w:rPr>
+          <w:noProof/>
+        </w:rPr>
+        <w:drawing>
+          <wp:inline distT="0" distB="0" distL="0" distR="0" wp14:anchorId="26585838" wp14:editId="3E2ED371">
+            <wp:extent cx="5943600" cy="4567555"/>
+            <wp:effectExtent l="0" t="0" r="0" b="4445"/>
+            <wp:docPr id="1" name="Picture 1" descr="Diagram&#10;&#10;Description automatically generated"/>
+            <wp:cNvGraphicFramePr>
+              <a:graphicFrameLocks xmlns:a="http://schemas.openxmlformats.org/drawingml/2006/main" noChangeAspect="1"/>
+            </wp:cNvGraphicFramePr>
+            <a:graphic xmlns:a="http://schemas.openxmlformats.org/drawingml/2006/main">
+              <a:graphicData uri="http://schemas.openxmlformats.org/drawingml/2006/picture">
+                <pic:pic xmlns:pic="http://schemas.openxmlformats.org/drawingml/2006/picture">
+                  <pic:nvPicPr>
+                    <pic:cNvPr id="1" name="Picture 1" descr="Diagram&#10;&#10;Description automatically generated"/>
+                    <pic:cNvPicPr/>
+                  </pic:nvPicPr>
+                  <pic:blipFill>
+                    <a:blip r:embed="rId4"/>
+                    <a:stretch>
+                      <a:fillRect/>
+                    </a:stretch>
+                  </pic:blipFill>
+                  <pic:spPr>
+                    <a:xfrm>
+                      <a:off x="0" y="0"/>
+                      <a:ext cx="5943600" cy="4567555"/>
+                    </a:xfrm>
+                    <a:prstGeom prst="rect">
+                      <a:avLst/>
+                    </a:prstGeom>
+                  </pic:spPr>
+                </pic:pic>
+              </a:graphicData>
+            </a:graphic>
+          </wp:inline>
+        </w:drawing>
+      </w:r>
+    </w:p>
+    <w:p/>
+    <w:p/>
+    <w:p/>
+    <w:p/>
+    <w:p/>
+    <w:p/>
+    <w:p/>
+    <w:p/>
+    <w:p/>
+    <w:p/>
+    <w:p/>
+    <w:p>
+      <w:r>
+        <w:t>Sequence Diagram: Feature 1: My Events</w:t>
+      </w:r>
+    </w:p>
+    <w:p>
+      <w:r>
+        <w:rPr>
+          <w:noProof/>
+        </w:rPr>
+        <w:drawing>
+          <wp:inline distT="0" distB="0" distL="0" distR="0" wp14:anchorId="454AF611" wp14:editId="5E5CCA99">
+            <wp:extent cx="5786107" cy="3258397"/>
+            <wp:effectExtent l="0" t="0" r="5715" b="0"/>
+            <wp:docPr id="2" name="Picture 2" descr="A picture containing text, map, indoor&#10;&#10;Description automatically generated"/>
+            <wp:cNvGraphicFramePr>
+              <a:graphicFrameLocks xmlns:a="http://schemas.openxmlformats.org/drawingml/2006/main" noChangeAspect="1"/>
+            </wp:cNvGraphicFramePr>
+            <a:graphic xmlns:a="http://schemas.openxmlformats.org/drawingml/2006/main">
+              <a:graphicData uri="http://schemas.openxmlformats.org/drawingml/2006/picture">
+                <pic:pic xmlns:pic="http://schemas.openxmlformats.org/drawingml/2006/picture">
+                  <pic:nvPicPr>
+                    <pic:cNvPr id="2" name="Picture 2" descr="A picture containing text, map, indoor&#10;&#10;Description automatically generated"/>
+                    <pic:cNvPicPr/>
+                  </pic:nvPicPr>
+                  <pic:blipFill>
+                    <a:blip r:embed="rId5"/>
+                    <a:stretch>
+                      <a:fillRect/>
+                    </a:stretch>
+                  </pic:blipFill>
+                  <pic:spPr>
+                    <a:xfrm>
+                      <a:off x="0" y="0"/>
+                      <a:ext cx="5828550" cy="3282298"/>
+                    </a:xfrm>
+                    <a:prstGeom prst="rect">
+                      <a:avLst/>
+                    </a:prstGeom>
+                  </pic:spPr>
+                </pic:pic>
+              </a:graphicData>
+            </a:graphic>
+          </wp:inline>
+        </w:drawing>
+      </w:r>
+    </w:p>
+    <w:p/>
+    <w:p>
+      <w:pPr>
+        <w:rPr>
+          <w:rFonts w:ascii="Consolas" w:hAnsi="Consolas" w:cs="Consolas"/>
+          <w:color w:val="000000"/>
+          <w:sz w:val="19"/>
+          <w:szCs w:val="19"/>
+        </w:rPr>
+      </w:pPr>
+      <w:r>
+        <w:t xml:space="preserve">Sequence Diagram: Feature </w:t>
+      </w:r>
+      <w:r>
+        <w:t>2</w:t>
+      </w:r>
+      <w:r>
+        <w:t xml:space="preserve">: </w:t>
+      </w:r>
+      <w:r>
+        <w:rPr>
+          <w:rFonts w:ascii="Consolas" w:hAnsi="Consolas" w:cs="Consolas"/>
+          <w:color w:val="000000"/>
+          <w:sz w:val="19"/>
+          <w:szCs w:val="19"/>
+        </w:rPr>
+        <w:t>Mutual Liked Pages</w:t>
       </w:r>
     </w:p>
     <w:p/>

</xml_diff>

<commit_message>
added seq diagram 2
</commit_message>
<xml_diff>
--- a/A22 Ex01 AssafGorovici 313547358 OriBlanka 208994764/A22 Ex01 Assaf 313547358 Ori 208994764.docx
+++ b/A22 Ex01 AssafGorovici 313547358 OriBlanka 208994764/A22 Ex01 Assaf 313547358 Ori 208994764.docx
@@ -152,7 +152,15 @@
       </w:r>
       <w:proofErr w:type="spellEnd"/>
       <w:r>
-        <w:t xml:space="preserve"> and then click “Fetch Events” to display the filtered  results. One option is to display </w:t>
+        <w:t xml:space="preserve"> and then click “Fetch Events” to display the </w:t>
+      </w:r>
+      <w:proofErr w:type="gramStart"/>
+      <w:r>
+        <w:t>filtered  results</w:t>
+      </w:r>
+      <w:proofErr w:type="gramEnd"/>
+      <w:r>
+        <w:t xml:space="preserve">. One option is to display </w:t>
       </w:r>
       <w:r>
         <w:t xml:space="preserve">all events, second option is to display only online events (for example webinars), and the third option is to display not online events (at physical location). Each option will be displayed in the </w:t>
@@ -188,9 +196,9 @@
           <w:sz w:val="19"/>
           <w:szCs w:val="19"/>
         </w:rPr>
-        <w:t>buttonFetchEvents_Click</w:t>
-      </w:r>
-      <w:proofErr w:type="spellEnd"/>
+        <w:t>buttonFetchEvents_</w:t>
+      </w:r>
+      <w:proofErr w:type="gramStart"/>
       <w:r>
         <w:rPr>
           <w:rFonts w:ascii="Consolas" w:hAnsi="Consolas" w:cs="Consolas"/>
@@ -198,27 +206,19 @@
           <w:sz w:val="19"/>
           <w:szCs w:val="19"/>
         </w:rPr>
-        <w:t>()</w:t>
-      </w:r>
-    </w:p>
-    <w:p>
-      <w:pPr>
+        <w:t>Click</w:t>
+      </w:r>
+      <w:proofErr w:type="spellEnd"/>
+      <w:r>
         <w:rPr>
           <w:rFonts w:ascii="Consolas" w:hAnsi="Consolas" w:cs="Consolas"/>
           <w:color w:val="000000"/>
           <w:sz w:val="19"/>
           <w:szCs w:val="19"/>
         </w:rPr>
-      </w:pPr>
-      <w:proofErr w:type="spellStart"/>
-      <w:r>
-        <w:t>AppLogic</w:t>
-      </w:r>
-      <w:proofErr w:type="spellEnd"/>
-      <w:r>
-        <w:t xml:space="preserve">: </w:t>
-      </w:r>
-      <w:proofErr w:type="spellStart"/>
+        <w:t>(</w:t>
+      </w:r>
+      <w:proofErr w:type="gramEnd"/>
       <w:r>
         <w:rPr>
           <w:rFonts w:ascii="Consolas" w:hAnsi="Consolas" w:cs="Consolas"/>
@@ -226,27 +226,66 @@
           <w:sz w:val="19"/>
           <w:szCs w:val="19"/>
         </w:rPr>
-        <w:t>FetchEvents</w:t>
-      </w:r>
-      <w:proofErr w:type="spellEnd"/>
-      <w:r>
+        <w:t>)</w:t>
+      </w:r>
+    </w:p>
+    <w:p>
+      <w:pPr>
         <w:rPr>
           <w:rFonts w:ascii="Consolas" w:hAnsi="Consolas" w:cs="Consolas"/>
           <w:color w:val="000000"/>
           <w:sz w:val="19"/>
           <w:szCs w:val="19"/>
         </w:rPr>
-        <w:t>()</w:t>
-      </w:r>
-    </w:p>
-    <w:p>
-      <w:pPr>
+      </w:pPr>
+      <w:proofErr w:type="spellStart"/>
+      <w:r>
+        <w:t>AppLogic</w:t>
+      </w:r>
+      <w:proofErr w:type="spellEnd"/>
+      <w:r>
+        <w:t xml:space="preserve">: </w:t>
+      </w:r>
+      <w:proofErr w:type="spellStart"/>
+      <w:proofErr w:type="gramStart"/>
+      <w:r>
         <w:rPr>
           <w:rFonts w:ascii="Consolas" w:hAnsi="Consolas" w:cs="Consolas"/>
           <w:color w:val="000000"/>
           <w:sz w:val="19"/>
           <w:szCs w:val="19"/>
         </w:rPr>
+        <w:t>FetchEvents</w:t>
+      </w:r>
+      <w:proofErr w:type="spellEnd"/>
+      <w:r>
+        <w:rPr>
+          <w:rFonts w:ascii="Consolas" w:hAnsi="Consolas" w:cs="Consolas"/>
+          <w:color w:val="000000"/>
+          <w:sz w:val="19"/>
+          <w:szCs w:val="19"/>
+        </w:rPr>
+        <w:t>(</w:t>
+      </w:r>
+      <w:proofErr w:type="gramEnd"/>
+      <w:r>
+        <w:rPr>
+          <w:rFonts w:ascii="Consolas" w:hAnsi="Consolas" w:cs="Consolas"/>
+          <w:color w:val="000000"/>
+          <w:sz w:val="19"/>
+          <w:szCs w:val="19"/>
+        </w:rPr>
+        <w:t>)</w:t>
+      </w:r>
+    </w:p>
+    <w:p>
+      <w:pPr>
+        <w:rPr>
+          <w:rFonts w:ascii="Consolas" w:hAnsi="Consolas" w:cs="Consolas"/>
+          <w:color w:val="000000"/>
+          <w:sz w:val="19"/>
+          <w:szCs w:val="19"/>
+        </w:rPr>
       </w:pPr>
     </w:p>
     <w:p>
@@ -264,13 +303,7 @@
       </w:r>
       <w:proofErr w:type="spellEnd"/>
       <w:r>
-        <w:t xml:space="preserve">. Under the Login Button there are 3 tabs, the third tab called “Mutual Liked Pages” is where this feature is located. After clicking the </w:t>
-      </w:r>
-      <w:r>
-        <w:t>“Mutual Liked Pages”</w:t>
-      </w:r>
-      <w:r>
-        <w:t xml:space="preserve"> tab, the user will notice a button and an empty </w:t>
+        <w:t xml:space="preserve">. Under the Login Button there are 3 tabs, the third tab called “Mutual Liked Pages” is where this feature is located. After clicking the “Mutual Liked Pages” tab, the user will notice a button and an empty </w:t>
       </w:r>
       <w:proofErr w:type="spellStart"/>
       <w:r>
@@ -278,13 +311,15 @@
       </w:r>
       <w:proofErr w:type="spellEnd"/>
       <w:r>
-        <w:t xml:space="preserve">. </w:t>
-      </w:r>
-      <w:r>
-        <w:t>With this feature the User will be able to retrieve</w:t>
-      </w:r>
-      <w:r>
-        <w:t xml:space="preserve"> a list of all of their friends that have liked the same pages as them. All they need to do is click on the button called “</w:t>
+        <w:t xml:space="preserve">. With this feature the User will be able to retrieve a list of </w:t>
+      </w:r>
+      <w:proofErr w:type="gramStart"/>
+      <w:r>
+        <w:t>all of</w:t>
+      </w:r>
+      <w:proofErr w:type="gramEnd"/>
+      <w:r>
+        <w:t xml:space="preserve"> their friends that have liked the same pages as them. All they need to do is click on the button called “</w:t>
       </w:r>
       <w:r>
         <w:t>Click here to see your friends that like similar pages</w:t>
@@ -412,14 +447,9 @@
     <w:p/>
     <w:p/>
     <w:p/>
-    <w:p/>
-    <w:p/>
-    <w:p/>
-    <w:p/>
-    <w:p/>
-    <w:p/>
-    <w:p>
-      <w:r>
+    <w:p>
+      <w:r>
+        <w:lastRenderedPageBreak/>
         <w:t>Sequence Diagram: Feature 1: My Events</w:t>
       </w:r>
     </w:p>
@@ -429,9 +459,9 @@
           <w:noProof/>
         </w:rPr>
         <w:drawing>
-          <wp:inline distT="0" distB="0" distL="0" distR="0" wp14:anchorId="454AF611" wp14:editId="5E5CCA99">
-            <wp:extent cx="5786107" cy="3258397"/>
-            <wp:effectExtent l="0" t="0" r="5715" b="0"/>
+          <wp:inline distT="0" distB="0" distL="0" distR="0" wp14:anchorId="454AF611" wp14:editId="5ECE3B3D">
+            <wp:extent cx="6051474" cy="3407834"/>
+            <wp:effectExtent l="0" t="0" r="6985" b="2540"/>
             <wp:docPr id="2" name="Picture 2" descr="A picture containing text, map, indoor&#10;&#10;Description automatically generated"/>
             <wp:cNvGraphicFramePr>
               <a:graphicFrameLocks xmlns:a="http://schemas.openxmlformats.org/drawingml/2006/main" noChangeAspect="1"/>
@@ -452,7 +482,7 @@
                   <pic:spPr>
                     <a:xfrm>
                       <a:off x="0" y="0"/>
-                      <a:ext cx="5828550" cy="3282298"/>
+                      <a:ext cx="6128773" cy="3451364"/>
                     </a:xfrm>
                     <a:prstGeom prst="rect">
                       <a:avLst/>
@@ -476,13 +506,7 @@
         </w:rPr>
       </w:pPr>
       <w:r>
-        <w:t xml:space="preserve">Sequence Diagram: Feature </w:t>
-      </w:r>
-      <w:r>
-        <w:t>2</w:t>
-      </w:r>
-      <w:r>
-        <w:t xml:space="preserve">: </w:t>
+        <w:t xml:space="preserve">Sequence Diagram: Feature 2: </w:t>
       </w:r>
       <w:r>
         <w:rPr>
@@ -492,6 +516,55 @@
           <w:szCs w:val="19"/>
         </w:rPr>
         <w:t>Mutual Liked Pages</w:t>
+      </w:r>
+    </w:p>
+    <w:p>
+      <w:r>
+        <w:rPr>
+          <w:noProof/>
+        </w:rPr>
+        <w:drawing>
+          <wp:inline distT="0" distB="0" distL="0" distR="0" wp14:anchorId="47096870" wp14:editId="362737F4">
+            <wp:extent cx="6175468" cy="3365500"/>
+            <wp:effectExtent l="0" t="0" r="0" b="6350"/>
+            <wp:docPr id="4" name="Picture 4"/>
+            <wp:cNvGraphicFramePr>
+              <a:graphicFrameLocks xmlns:a="http://schemas.openxmlformats.org/drawingml/2006/main" noChangeAspect="1"/>
+            </wp:cNvGraphicFramePr>
+            <a:graphic xmlns:a="http://schemas.openxmlformats.org/drawingml/2006/main">
+              <a:graphicData uri="http://schemas.openxmlformats.org/drawingml/2006/picture">
+                <pic:pic xmlns:pic="http://schemas.openxmlformats.org/drawingml/2006/picture">
+                  <pic:nvPicPr>
+                    <pic:cNvPr id="1" name=""/>
+                    <pic:cNvPicPr/>
+                  </pic:nvPicPr>
+                  <pic:blipFill>
+                    <a:blip r:embed="rId6"/>
+                    <a:stretch>
+                      <a:fillRect/>
+                    </a:stretch>
+                  </pic:blipFill>
+                  <pic:spPr>
+                    <a:xfrm>
+                      <a:off x="0" y="0"/>
+                      <a:ext cx="6217363" cy="3388332"/>
+                    </a:xfrm>
+                    <a:prstGeom prst="rect">
+                      <a:avLst/>
+                    </a:prstGeom>
+                  </pic:spPr>
+                </pic:pic>
+              </a:graphicData>
+            </a:graphic>
+          </wp:inline>
+        </w:drawing>
+      </w:r>
+    </w:p>
+    <w:p/>
+    <w:p>
+      <w:r>
+        <w:lastRenderedPageBreak/>
+        <w:t>Class Diagram:</w:t>
       </w:r>
     </w:p>
     <w:p/>

</xml_diff>

<commit_message>
Editing use case diagram
</commit_message>
<xml_diff>
--- a/A22 Ex01 AssafGorovici 313547358 OriBlanka 208994764/A22 Ex01 Assaf 313547358 Ori 208994764.docx
+++ b/A22 Ex01 AssafGorovici 313547358 OriBlanka 208994764/A22 Ex01 Assaf 313547358 Ori 208994764.docx
@@ -435,26 +435,30 @@
     <w:p>
       <w:r>
         <w:rPr>
-          <w:b/>
-          <w:bCs/>
+          <w:noProof/>
         </w:rPr>
         <w:lastRenderedPageBreak/>
-        <w:t>Use Case Diagram</w:t>
-      </w:r>
-      <w:r>
-        <w:t>:</w:t>
-      </w:r>
-    </w:p>
-    <w:p>
-      <w:r>
-        <w:rPr>
-          <w:noProof/>
-        </w:rPr>
         <w:drawing>
-          <wp:inline distT="0" distB="0" distL="0" distR="0" wp14:anchorId="26585838" wp14:editId="3E2ED371">
-            <wp:extent cx="5943600" cy="4567555"/>
-            <wp:effectExtent l="0" t="0" r="0" b="4445"/>
-            <wp:docPr id="1" name="Picture 1" descr="Diagram&#10;&#10;Description automatically generated"/>
+          <wp:anchor distT="0" distB="0" distL="114300" distR="114300" simplePos="0" relativeHeight="251659264" behindDoc="1" locked="0" layoutInCell="1" allowOverlap="1" wp14:anchorId="04DCCDD3" wp14:editId="2D3B65C5">
+            <wp:simplePos x="0" y="0"/>
+            <wp:positionH relativeFrom="margin">
+              <wp:align>left</wp:align>
+            </wp:positionH>
+            <wp:positionV relativeFrom="paragraph">
+              <wp:posOffset>228600</wp:posOffset>
+            </wp:positionV>
+            <wp:extent cx="4137660" cy="3171825"/>
+            <wp:effectExtent l="0" t="0" r="0" b="9525"/>
+            <wp:wrapTight wrapText="bothSides">
+              <wp:wrapPolygon edited="0">
+                <wp:start x="0" y="0"/>
+                <wp:lineTo x="0" y="21535"/>
+                <wp:lineTo x="21481" y="21535"/>
+                <wp:lineTo x="21481" y="0"/>
+                <wp:lineTo x="0" y="0"/>
+              </wp:wrapPolygon>
+            </wp:wrapTight>
+            <wp:docPr id="3" name="Picture 3" descr="Diagram&#10;&#10;Description automatically generated"/>
             <wp:cNvGraphicFramePr>
               <a:graphicFrameLocks xmlns:a="http://schemas.openxmlformats.org/drawingml/2006/main" noChangeAspect="1"/>
             </wp:cNvGraphicFramePr>
@@ -462,11 +466,17 @@
               <a:graphicData uri="http://schemas.openxmlformats.org/drawingml/2006/picture">
                 <pic:pic xmlns:pic="http://schemas.openxmlformats.org/drawingml/2006/picture">
                   <pic:nvPicPr>
-                    <pic:cNvPr id="1" name="Picture 1" descr="Diagram&#10;&#10;Description automatically generated"/>
+                    <pic:cNvPr id="3" name="Picture 3" descr="Diagram&#10;&#10;Description automatically generated"/>
                     <pic:cNvPicPr/>
                   </pic:nvPicPr>
                   <pic:blipFill>
-                    <a:blip r:embed="rId4"/>
+                    <a:blip r:embed="rId4" cstate="print">
+                      <a:extLst>
+                        <a:ext uri="{28A0092B-C50C-407E-A947-70E740481C1C}">
+                          <a14:useLocalDpi xmlns:a14="http://schemas.microsoft.com/office/drawing/2010/main" val="0"/>
+                        </a:ext>
+                      </a:extLst>
+                    </a:blip>
                     <a:stretch>
                       <a:fillRect/>
                     </a:stretch>
@@ -474,7 +484,7 @@
                   <pic:spPr>
                     <a:xfrm>
                       <a:off x="0" y="0"/>
-                      <a:ext cx="5943600" cy="4567555"/>
+                      <a:ext cx="4137660" cy="3171825"/>
                     </a:xfrm>
                     <a:prstGeom prst="rect">
                       <a:avLst/>
@@ -483,24 +493,50 @@
                 </pic:pic>
               </a:graphicData>
             </a:graphic>
-          </wp:inline>
+            <wp14:sizeRelH relativeFrom="margin">
+              <wp14:pctWidth>0</wp14:pctWidth>
+            </wp14:sizeRelH>
+            <wp14:sizeRelV relativeFrom="margin">
+              <wp14:pctHeight>0</wp14:pctHeight>
+            </wp14:sizeRelV>
+          </wp:anchor>
         </w:drawing>
       </w:r>
-    </w:p>
-    <w:p/>
-    <w:p>
-      <w:pPr>
-        <w:rPr>
-          <w:b/>
-          <w:bCs/>
-        </w:rPr>
-      </w:pPr>
-      <w:r>
-        <w:rPr>
-          <w:b/>
-          <w:bCs/>
-        </w:rPr>
-        <w:lastRenderedPageBreak/>
+      <w:r>
+        <w:rPr>
+          <w:b/>
+          <w:bCs/>
+        </w:rPr>
+        <w:t>Use Case Diagram</w:t>
+      </w:r>
+      <w:r>
+        <w:t>:</w:t>
+      </w:r>
+    </w:p>
+    <w:p/>
+    <w:p/>
+    <w:p/>
+    <w:p/>
+    <w:p/>
+    <w:p/>
+    <w:p/>
+    <w:p/>
+    <w:p/>
+    <w:p/>
+    <w:p/>
+    <w:p/>
+    <w:p>
+      <w:pPr>
+        <w:rPr>
+          <w:b/>
+          <w:bCs/>
+        </w:rPr>
+      </w:pPr>
+      <w:r>
+        <w:rPr>
+          <w:b/>
+          <w:bCs/>
+        </w:rPr>
         <w:t>Sequence Diagram: Feature 1: My Events</w:t>
       </w:r>
       <w:r>
@@ -577,19 +613,92 @@
     <w:p>
       <w:pPr>
         <w:rPr>
-          <w:rFonts w:ascii="Consolas" w:hAnsi="Consolas" w:cs="Consolas"/>
-          <w:b/>
-          <w:bCs/>
-          <w:color w:val="000000"/>
-          <w:sz w:val="19"/>
-          <w:szCs w:val="19"/>
-        </w:rPr>
-      </w:pPr>
-      <w:r>
-        <w:rPr>
-          <w:b/>
-          <w:bCs/>
-        </w:rPr>
+          <w:b/>
+          <w:bCs/>
+        </w:rPr>
+      </w:pPr>
+    </w:p>
+    <w:p>
+      <w:pPr>
+        <w:rPr>
+          <w:b/>
+          <w:bCs/>
+        </w:rPr>
+      </w:pPr>
+    </w:p>
+    <w:p>
+      <w:pPr>
+        <w:rPr>
+          <w:b/>
+          <w:bCs/>
+        </w:rPr>
+      </w:pPr>
+    </w:p>
+    <w:p>
+      <w:pPr>
+        <w:rPr>
+          <w:b/>
+          <w:bCs/>
+        </w:rPr>
+      </w:pPr>
+    </w:p>
+    <w:p>
+      <w:pPr>
+        <w:rPr>
+          <w:b/>
+          <w:bCs/>
+        </w:rPr>
+      </w:pPr>
+    </w:p>
+    <w:p>
+      <w:pPr>
+        <w:rPr>
+          <w:b/>
+          <w:bCs/>
+        </w:rPr>
+      </w:pPr>
+    </w:p>
+    <w:p>
+      <w:pPr>
+        <w:rPr>
+          <w:b/>
+          <w:bCs/>
+        </w:rPr>
+      </w:pPr>
+    </w:p>
+    <w:p>
+      <w:pPr>
+        <w:rPr>
+          <w:b/>
+          <w:bCs/>
+        </w:rPr>
+      </w:pPr>
+    </w:p>
+    <w:p>
+      <w:pPr>
+        <w:rPr>
+          <w:b/>
+          <w:bCs/>
+        </w:rPr>
+      </w:pPr>
+    </w:p>
+    <w:p>
+      <w:pPr>
+        <w:rPr>
+          <w:rFonts w:ascii="Consolas" w:hAnsi="Consolas" w:cs="Consolas"/>
+          <w:b/>
+          <w:bCs/>
+          <w:color w:val="000000"/>
+          <w:sz w:val="19"/>
+          <w:szCs w:val="19"/>
+        </w:rPr>
+      </w:pPr>
+      <w:r>
+        <w:rPr>
+          <w:b/>
+          <w:bCs/>
+        </w:rPr>
+        <w:lastRenderedPageBreak/>
         <w:t xml:space="preserve">Sequence Diagram: Feature 2: </w:t>
       </w:r>
       <w:r>
@@ -610,7 +719,7 @@
           <w:noProof/>
         </w:rPr>
         <w:drawing>
-          <wp:inline distT="0" distB="0" distL="0" distR="0" wp14:anchorId="47096870" wp14:editId="362737F4">
+          <wp:inline distT="0" distB="0" distL="0" distR="0" wp14:anchorId="47096870" wp14:editId="7E64EE25">
             <wp:extent cx="6175468" cy="3365500"/>
             <wp:effectExtent l="0" t="0" r="0" b="6350"/>
             <wp:docPr id="4" name="Picture 4"/>
@@ -646,22 +755,13 @@
         </w:drawing>
       </w:r>
     </w:p>
-    <w:p/>
-    <w:p/>
-    <w:p/>
-    <w:p/>
-    <w:p>
-      <w:r>
-        <w:rPr>
-          <w:b/>
-          <w:bCs/>
-        </w:rPr>
-        <w:lastRenderedPageBreak/>
-        <w:t>Class Diagram</w:t>
-      </w:r>
-      <w:r>
-        <w:t>:</w:t>
-      </w:r>
+    <w:p>
+      <w:pPr>
+        <w:rPr>
+          <w:b/>
+          <w:bCs/>
+        </w:rPr>
+      </w:pPr>
     </w:p>
     <w:p>
       <w:r>
@@ -669,9 +769,25 @@
           <w:noProof/>
         </w:rPr>
         <w:drawing>
-          <wp:inline distT="0" distB="0" distL="0" distR="0" wp14:anchorId="64D5F65A" wp14:editId="7481BBB6">
-            <wp:extent cx="5943600" cy="5202555"/>
-            <wp:effectExtent l="0" t="0" r="0" b="0"/>
+          <wp:anchor distT="0" distB="0" distL="114300" distR="114300" simplePos="0" relativeHeight="251660288" behindDoc="1" locked="0" layoutInCell="1" allowOverlap="1" wp14:anchorId="64D5F65A" wp14:editId="189B0552">
+            <wp:simplePos x="0" y="0"/>
+            <wp:positionH relativeFrom="column">
+              <wp:posOffset>7620</wp:posOffset>
+            </wp:positionH>
+            <wp:positionV relativeFrom="paragraph">
+              <wp:posOffset>285750</wp:posOffset>
+            </wp:positionV>
+            <wp:extent cx="4347210" cy="3804920"/>
+            <wp:effectExtent l="0" t="0" r="0" b="5080"/>
+            <wp:wrapTight wrapText="bothSides">
+              <wp:wrapPolygon edited="0">
+                <wp:start x="0" y="0"/>
+                <wp:lineTo x="0" y="21521"/>
+                <wp:lineTo x="21486" y="21521"/>
+                <wp:lineTo x="21486" y="0"/>
+                <wp:lineTo x="0" y="0"/>
+              </wp:wrapPolygon>
+            </wp:wrapTight>
             <wp:docPr id="5" name="Picture 5" descr="Diagram, schematic&#10;&#10;Description automatically generated"/>
             <wp:cNvGraphicFramePr>
               <a:graphicFrameLocks xmlns:a="http://schemas.openxmlformats.org/drawingml/2006/main" noChangeAspect="1"/>
@@ -684,7 +800,13 @@
                     <pic:cNvPicPr/>
                   </pic:nvPicPr>
                   <pic:blipFill>
-                    <a:blip r:embed="rId7"/>
+                    <a:blip r:embed="rId7" cstate="print">
+                      <a:extLst>
+                        <a:ext uri="{28A0092B-C50C-407E-A947-70E740481C1C}">
+                          <a14:useLocalDpi xmlns:a14="http://schemas.microsoft.com/office/drawing/2010/main" val="0"/>
+                        </a:ext>
+                      </a:extLst>
+                    </a:blip>
                     <a:stretch>
                       <a:fillRect/>
                     </a:stretch>
@@ -692,7 +814,7 @@
                   <pic:spPr>
                     <a:xfrm>
                       <a:off x="0" y="0"/>
-                      <a:ext cx="5943600" cy="5202555"/>
+                      <a:ext cx="4347210" cy="3804920"/>
                     </a:xfrm>
                     <a:prstGeom prst="rect">
                       <a:avLst/>
@@ -701,10 +823,27 @@
                 </pic:pic>
               </a:graphicData>
             </a:graphic>
-          </wp:inline>
+            <wp14:sizeRelH relativeFrom="margin">
+              <wp14:pctWidth>0</wp14:pctWidth>
+            </wp14:sizeRelH>
+            <wp14:sizeRelV relativeFrom="margin">
+              <wp14:pctHeight>0</wp14:pctHeight>
+            </wp14:sizeRelV>
+          </wp:anchor>
         </w:drawing>
       </w:r>
-    </w:p>
+      <w:r>
+        <w:rPr>
+          <w:b/>
+          <w:bCs/>
+        </w:rPr>
+        <w:t>Class Diagram</w:t>
+      </w:r>
+      <w:r>
+        <w:t>:</w:t>
+      </w:r>
+    </w:p>
+    <w:p/>
     <w:sectPr>
       <w:pgSz w:w="12240" w:h="15840"/>
       <w:pgMar w:top="1440" w:right="1440" w:bottom="1440" w:left="1440" w:header="720" w:footer="720" w:gutter="0"/>

</xml_diff>

<commit_message>
rename solution name and oppening new project
</commit_message>
<xml_diff>
--- a/A22 Ex01 AssafGorovici 313547358 OriBlanka 208994764/A22 Ex01 Assaf 313547358 Ori 208994764.docx
+++ b/A22 Ex01 AssafGorovici 313547358 OriBlanka 208994764/A22 Ex01 Assaf 313547358 Ori 208994764.docx
@@ -3,6 +3,9 @@
 <w:document xmlns:wpc="http://schemas.microsoft.com/office/word/2010/wordprocessingCanvas" xmlns:cx="http://schemas.microsoft.com/office/drawing/2014/chartex" xmlns:cx1="http://schemas.microsoft.com/office/drawing/2015/9/8/chartex" xmlns:cx2="http://schemas.microsoft.com/office/drawing/2015/10/21/chartex" xmlns:cx3="http://schemas.microsoft.com/office/drawing/2016/5/9/chartex" xmlns:cx4="http://schemas.microsoft.com/office/drawing/2016/5/10/chartex" xmlns:cx5="http://schemas.microsoft.com/office/drawing/2016/5/11/chartex" xmlns:cx6="http://schemas.microsoft.com/office/drawing/2016/5/12/chartex" xmlns:cx7="http://schemas.microsoft.com/office/drawing/2016/5/13/chartex" xmlns:cx8="http://schemas.microsoft.com/office/drawing/2016/5/14/chartex" xmlns:mc="http://schemas.openxmlformats.org/markup-compatibility/2006" xmlns:aink="http://schemas.microsoft.com/office/drawing/2016/ink" xmlns:am3d="http://schemas.microsoft.com/office/drawing/2017/model3d" xmlns:o="urn:schemas-microsoft-com:office:office" xmlns:r="http://schemas.openxmlformats.org/officeDocument/2006/relationships" xmlns:m="http://schemas.openxmlformats.org/officeDocument/2006/math" xmlns:v="urn:schemas-microsoft-com:vml" xmlns:wp14="http://schemas.microsoft.com/office/word/2010/wordprocessingDrawing" xmlns:wp="http://schemas.openxmlformats.org/drawingml/2006/wordprocessingDrawing" xmlns:w10="urn:schemas-microsoft-com:office:word" xmlns:w="http://schemas.openxmlformats.org/wordprocessingml/2006/main" xmlns:w14="http://schemas.microsoft.com/office/word/2010/wordml" xmlns:w15="http://schemas.microsoft.com/office/word/2012/wordml" xmlns:w16cex="http://schemas.microsoft.com/office/word/2018/wordml/cex" xmlns:w16cid="http://schemas.microsoft.com/office/word/2016/wordml/cid" xmlns:w16="http://schemas.microsoft.com/office/word/2018/wordml" xmlns:w16sdtdh="http://schemas.microsoft.com/office/word/2020/wordml/sdtdatahash" xmlns:w16se="http://schemas.microsoft.com/office/word/2015/wordml/symex" xmlns:wpg="http://schemas.microsoft.com/office/word/2010/wordprocessingGroup" xmlns:wpi="http://schemas.microsoft.com/office/word/2010/wordprocessingInk" xmlns:wne="http://schemas.microsoft.com/office/word/2006/wordml" xmlns:wps="http://schemas.microsoft.com/office/word/2010/wordprocessingShape" mc:Ignorable="w14 w15 w16se w16cid w16 w16cex w16sdtdh wp14">
   <w:body>
     <w:p>
+      <w:pPr>
+        <w:jc w:val="center"/>
+      </w:pPr>
       <w:r>
         <w:t xml:space="preserve">A22 Ex01 </w:t>
       </w:r>
@@ -354,6 +357,10 @@
     </w:p>
     <w:p>
       <w:pPr>
+        <w:autoSpaceDE w:val="0"/>
+        <w:autoSpaceDN w:val="0"/>
+        <w:adjustRightInd w:val="0"/>
+        <w:spacing w:after="0" w:line="240" w:lineRule="auto"/>
         <w:rPr>
           <w:rFonts w:ascii="Consolas" w:hAnsi="Consolas" w:cs="Consolas"/>
           <w:color w:val="000000"/>
@@ -377,9 +384,81 @@
           <w:sz w:val="19"/>
           <w:szCs w:val="19"/>
         </w:rPr>
-        <w:t>buttonFetchEvents_Click</w:t>
-      </w:r>
-      <w:proofErr w:type="spellEnd"/>
+        <w:t>buttonCommonInterest_</w:t>
+      </w:r>
+      <w:proofErr w:type="gramStart"/>
+      <w:r>
+        <w:rPr>
+          <w:rFonts w:ascii="Consolas" w:hAnsi="Consolas" w:cs="Consolas"/>
+          <w:color w:val="000000"/>
+          <w:sz w:val="19"/>
+          <w:szCs w:val="19"/>
+        </w:rPr>
+        <w:t>Click</w:t>
+      </w:r>
+      <w:proofErr w:type="spellEnd"/>
+      <w:r>
+        <w:rPr>
+          <w:rFonts w:ascii="Consolas" w:hAnsi="Consolas" w:cs="Consolas"/>
+          <w:color w:val="000000"/>
+          <w:sz w:val="19"/>
+          <w:szCs w:val="19"/>
+        </w:rPr>
+        <w:t>(</w:t>
+      </w:r>
+      <w:proofErr w:type="gramEnd"/>
+      <w:r>
+        <w:rPr>
+          <w:rFonts w:ascii="Consolas" w:hAnsi="Consolas" w:cs="Consolas"/>
+          <w:color w:val="000000"/>
+          <w:sz w:val="19"/>
+          <w:szCs w:val="19"/>
+        </w:rPr>
+        <w:t>),</w:t>
+      </w:r>
+      <w:r>
+        <w:rPr>
+          <w:rFonts w:ascii="Consolas" w:hAnsi="Consolas" w:cs="Consolas"/>
+          <w:color w:val="000000"/>
+          <w:sz w:val="19"/>
+          <w:szCs w:val="19"/>
+        </w:rPr>
+        <w:t xml:space="preserve"> </w:t>
+      </w:r>
+      <w:proofErr w:type="spellStart"/>
+      <w:r>
+        <w:rPr>
+          <w:rFonts w:ascii="Consolas" w:hAnsi="Consolas" w:cs="Consolas"/>
+          <w:color w:val="000000"/>
+          <w:sz w:val="19"/>
+          <w:szCs w:val="19"/>
+        </w:rPr>
+        <w:t>fetchFriendsWithCommonInterest</w:t>
+      </w:r>
+      <w:proofErr w:type="spellEnd"/>
+      <w:r>
+        <w:rPr>
+          <w:rFonts w:ascii="Consolas" w:hAnsi="Consolas" w:cs="Consolas"/>
+          <w:color w:val="000000"/>
+          <w:sz w:val="19"/>
+          <w:szCs w:val="19"/>
+        </w:rPr>
+        <w:t>()</w:t>
+      </w:r>
+    </w:p>
+    <w:p>
+      <w:pPr>
+        <w:autoSpaceDE w:val="0"/>
+        <w:autoSpaceDN w:val="0"/>
+        <w:adjustRightInd w:val="0"/>
+        <w:spacing w:after="0" w:line="240" w:lineRule="auto"/>
+        <w:rPr>
+          <w:rFonts w:ascii="Consolas" w:hAnsi="Consolas" w:cs="Consolas"/>
+          <w:color w:val="000000"/>
+          <w:sz w:val="19"/>
+          <w:szCs w:val="19"/>
+        </w:rPr>
+      </w:pPr>
     </w:p>
     <w:p>
       <w:proofErr w:type="spellStart"/>
@@ -412,16 +491,36 @@
         <w:t xml:space="preserve"> </w:t>
       </w:r>
       <w:proofErr w:type="spellStart"/>
-      <w:r>
-        <w:rPr>
-          <w:rFonts w:ascii="Consolas" w:hAnsi="Consolas" w:cs="Consolas"/>
-          <w:color w:val="000000"/>
-          <w:sz w:val="19"/>
-          <w:szCs w:val="19"/>
-        </w:rPr>
-        <w:t>FetchEvents</w:t>
-      </w:r>
-      <w:proofErr w:type="spellEnd"/>
+      <w:proofErr w:type="gramStart"/>
+      <w:r>
+        <w:rPr>
+          <w:rFonts w:ascii="Consolas" w:hAnsi="Consolas" w:cs="Consolas"/>
+          <w:color w:val="000000"/>
+          <w:sz w:val="19"/>
+          <w:szCs w:val="19"/>
+        </w:rPr>
+        <w:t>GetFriendsCommonInterest</w:t>
+      </w:r>
+      <w:proofErr w:type="spellEnd"/>
+      <w:r>
+        <w:rPr>
+          <w:rFonts w:ascii="Consolas" w:hAnsi="Consolas" w:cs="Consolas"/>
+          <w:color w:val="000000"/>
+          <w:sz w:val="19"/>
+          <w:szCs w:val="19"/>
+        </w:rPr>
+        <w:t>(</w:t>
+      </w:r>
+      <w:proofErr w:type="gramEnd"/>
+      <w:r>
+        <w:rPr>
+          <w:rFonts w:ascii="Consolas" w:hAnsi="Consolas" w:cs="Consolas"/>
+          <w:color w:val="000000"/>
+          <w:sz w:val="19"/>
+          <w:szCs w:val="19"/>
+        </w:rPr>
+        <w:t>)</w:t>
+      </w:r>
     </w:p>
     <w:p/>
     <w:p/>
@@ -437,7 +536,6 @@
         <w:rPr>
           <w:noProof/>
         </w:rPr>
-        <w:lastRenderedPageBreak/>
         <w:drawing>
           <wp:anchor distT="0" distB="0" distL="114300" distR="114300" simplePos="0" relativeHeight="251659264" behindDoc="1" locked="0" layoutInCell="1" allowOverlap="1" wp14:anchorId="04DCCDD3" wp14:editId="2D3B65C5">
             <wp:simplePos x="0" y="0"/>
@@ -698,7 +796,6 @@
           <w:b/>
           <w:bCs/>
         </w:rPr>
-        <w:lastRenderedPageBreak/>
         <w:t xml:space="preserve">Sequence Diagram: Feature 2: </w:t>
       </w:r>
       <w:r>
@@ -768,6 +865,7 @@
         <w:rPr>
           <w:noProof/>
         </w:rPr>
+        <w:lastRenderedPageBreak/>
         <w:drawing>
           <wp:anchor distT="0" distB="0" distL="114300" distR="114300" simplePos="0" relativeHeight="251660288" behindDoc="1" locked="0" layoutInCell="1" allowOverlap="1" wp14:anchorId="64D5F65A" wp14:editId="189B0552">
             <wp:simplePos x="0" y="0"/>

</xml_diff>